<commit_message>
Update template doc file
</commit_message>
<xml_diff>
--- a/PhanMemNoiSoi/Resources/Template/template.docx
+++ b/PhanMemNoiSoi/Resources/Template/template.docx
@@ -41,6 +41,8 @@
                 <w:szCs w:val="28"/>
               </w:rPr>
             </w:pPr>
+            <w:bookmarkStart w:id="0" w:name="_GoBack"/>
+            <w:bookmarkEnd w:id="0"/>
             <w:r>
               <w:rPr>
                 <w:rFonts w:ascii="Times New Roman" w:hAnsi="Times New Roman" w:cs="Times New Roman"/>
@@ -130,145 +132,14 @@
                 <w:szCs w:val="24"/>
               </w:rPr>
             </w:pPr>
-            <w:proofErr w:type="spellStart"/>
-            <w:r>
-              <w:rPr>
-                <w:rFonts w:ascii="Times New Roman" w:hAnsi="Times New Roman" w:cs="Times New Roman"/>
-                <w:color w:val="0033CC"/>
-                <w:sz w:val="24"/>
-                <w:szCs w:val="24"/>
-              </w:rPr>
-              <w:t>Địa</w:t>
-            </w:r>
-            <w:proofErr w:type="spellEnd"/>
-            <w:r>
-              <w:rPr>
-                <w:rFonts w:ascii="Times New Roman" w:hAnsi="Times New Roman" w:cs="Times New Roman"/>
-                <w:color w:val="0033CC"/>
-                <w:sz w:val="24"/>
-                <w:szCs w:val="24"/>
-              </w:rPr>
-              <w:t xml:space="preserve"> </w:t>
-            </w:r>
-            <w:proofErr w:type="spellStart"/>
-            <w:r>
-              <w:rPr>
-                <w:rFonts w:ascii="Times New Roman" w:hAnsi="Times New Roman" w:cs="Times New Roman"/>
-                <w:color w:val="0033CC"/>
-                <w:sz w:val="24"/>
-                <w:szCs w:val="24"/>
-              </w:rPr>
-              <w:t>chỉ</w:t>
-            </w:r>
-            <w:proofErr w:type="spellEnd"/>
-            <w:r>
-              <w:rPr>
-                <w:rFonts w:ascii="Times New Roman" w:hAnsi="Times New Roman" w:cs="Times New Roman"/>
-                <w:color w:val="0033CC"/>
-                <w:sz w:val="24"/>
-                <w:szCs w:val="24"/>
-              </w:rPr>
-              <w:t xml:space="preserve"> : </w:t>
-            </w:r>
-            <w:proofErr w:type="spellStart"/>
-            <w:r>
-              <w:rPr>
-                <w:rFonts w:ascii="Times New Roman" w:hAnsi="Times New Roman" w:cs="Times New Roman"/>
-                <w:color w:val="0033CC"/>
-                <w:sz w:val="24"/>
-                <w:szCs w:val="24"/>
-              </w:rPr>
-              <w:t>Số</w:t>
-            </w:r>
-            <w:proofErr w:type="spellEnd"/>
-            <w:r>
-              <w:rPr>
-                <w:rFonts w:ascii="Times New Roman" w:hAnsi="Times New Roman" w:cs="Times New Roman"/>
-                <w:color w:val="0033CC"/>
-                <w:sz w:val="24"/>
-                <w:szCs w:val="24"/>
-              </w:rPr>
-              <w:t xml:space="preserve"> 440/1 </w:t>
-            </w:r>
-            <w:proofErr w:type="spellStart"/>
-            <w:r>
-              <w:rPr>
-                <w:rFonts w:ascii="Times New Roman" w:hAnsi="Times New Roman" w:cs="Times New Roman"/>
-                <w:color w:val="0033CC"/>
-                <w:sz w:val="24"/>
-                <w:szCs w:val="24"/>
-              </w:rPr>
-              <w:t>Đường</w:t>
-            </w:r>
-            <w:proofErr w:type="spellEnd"/>
-            <w:r>
-              <w:rPr>
-                <w:rFonts w:ascii="Times New Roman" w:hAnsi="Times New Roman" w:cs="Times New Roman"/>
-                <w:color w:val="0033CC"/>
-                <w:sz w:val="24"/>
-                <w:szCs w:val="24"/>
-              </w:rPr>
-              <w:t xml:space="preserve"> </w:t>
-            </w:r>
-            <w:proofErr w:type="spellStart"/>
-            <w:r>
-              <w:rPr>
-                <w:rFonts w:ascii="Times New Roman" w:hAnsi="Times New Roman" w:cs="Times New Roman"/>
-                <w:color w:val="0033CC"/>
-                <w:sz w:val="24"/>
-                <w:szCs w:val="24"/>
-              </w:rPr>
-              <w:t>cách</w:t>
-            </w:r>
-            <w:proofErr w:type="spellEnd"/>
-            <w:r>
-              <w:rPr>
-                <w:rFonts w:ascii="Times New Roman" w:hAnsi="Times New Roman" w:cs="Times New Roman"/>
-                <w:color w:val="0033CC"/>
-                <w:sz w:val="24"/>
-                <w:szCs w:val="24"/>
-              </w:rPr>
-              <w:t xml:space="preserve"> </w:t>
-            </w:r>
-            <w:proofErr w:type="spellStart"/>
-            <w:r>
-              <w:rPr>
-                <w:rFonts w:ascii="Times New Roman" w:hAnsi="Times New Roman" w:cs="Times New Roman"/>
-                <w:color w:val="0033CC"/>
-                <w:sz w:val="24"/>
-                <w:szCs w:val="24"/>
-              </w:rPr>
-              <w:t>mạng</w:t>
-            </w:r>
-            <w:proofErr w:type="spellEnd"/>
-            <w:r>
-              <w:rPr>
-                <w:rFonts w:ascii="Times New Roman" w:hAnsi="Times New Roman" w:cs="Times New Roman"/>
-                <w:color w:val="0033CC"/>
-                <w:sz w:val="24"/>
-                <w:szCs w:val="24"/>
-              </w:rPr>
-              <w:t xml:space="preserve"> </w:t>
-            </w:r>
-            <w:proofErr w:type="spellStart"/>
-            <w:r>
-              <w:rPr>
-                <w:rFonts w:ascii="Times New Roman" w:hAnsi="Times New Roman" w:cs="Times New Roman"/>
-                <w:color w:val="0033CC"/>
-                <w:sz w:val="24"/>
-                <w:szCs w:val="24"/>
-              </w:rPr>
-              <w:t>tháng</w:t>
-            </w:r>
-            <w:proofErr w:type="spellEnd"/>
-            <w:r>
-              <w:rPr>
-                <w:rFonts w:ascii="Times New Roman" w:hAnsi="Times New Roman" w:cs="Times New Roman"/>
-                <w:color w:val="0033CC"/>
-                <w:sz w:val="24"/>
-                <w:szCs w:val="24"/>
-              </w:rPr>
-              <w:t xml:space="preserve"> 8 – TPHCM</w:t>
+            <w:r>
+              <w:rPr>
+                <w:rFonts w:ascii="Times New Roman" w:hAnsi="Times New Roman" w:cs="Times New Roman"/>
+                <w:color w:val="0033CC"/>
+                <w:sz w:val="24"/>
+                <w:szCs w:val="24"/>
+              </w:rPr>
+              <w:t>Địa chỉ : Số 440/1 Đường cách mạng tháng 8 – TPHCM</w:t>
             </w:r>
           </w:p>
           <w:p>
@@ -281,45 +152,14 @@
                 <w:szCs w:val="24"/>
               </w:rPr>
             </w:pPr>
-            <w:proofErr w:type="spellStart"/>
-            <w:r>
-              <w:rPr>
-                <w:rFonts w:ascii="Times New Roman" w:hAnsi="Times New Roman" w:cs="Times New Roman"/>
-                <w:color w:val="0033CC"/>
-                <w:sz w:val="24"/>
-                <w:szCs w:val="24"/>
-              </w:rPr>
-              <w:t>Điện</w:t>
-            </w:r>
-            <w:proofErr w:type="spellEnd"/>
-            <w:r>
-              <w:rPr>
-                <w:rFonts w:ascii="Times New Roman" w:hAnsi="Times New Roman" w:cs="Times New Roman"/>
-                <w:color w:val="0033CC"/>
-                <w:sz w:val="24"/>
-                <w:szCs w:val="24"/>
-              </w:rPr>
-              <w:t xml:space="preserve"> </w:t>
-            </w:r>
-            <w:proofErr w:type="spellStart"/>
-            <w:r>
-              <w:rPr>
-                <w:rFonts w:ascii="Times New Roman" w:hAnsi="Times New Roman" w:cs="Times New Roman"/>
-                <w:color w:val="0033CC"/>
-                <w:sz w:val="24"/>
-                <w:szCs w:val="24"/>
-              </w:rPr>
-              <w:t>thoại</w:t>
-            </w:r>
-            <w:proofErr w:type="spellEnd"/>
-            <w:r>
-              <w:rPr>
-                <w:rFonts w:ascii="Times New Roman" w:hAnsi="Times New Roman" w:cs="Times New Roman"/>
-                <w:color w:val="0033CC"/>
-                <w:sz w:val="24"/>
-                <w:szCs w:val="24"/>
-              </w:rPr>
-              <w:t xml:space="preserve"> : 02803.903.168</w:t>
+            <w:r>
+              <w:rPr>
+                <w:rFonts w:ascii="Times New Roman" w:hAnsi="Times New Roman" w:cs="Times New Roman"/>
+                <w:color w:val="0033CC"/>
+                <w:sz w:val="24"/>
+                <w:szCs w:val="24"/>
+              </w:rPr>
+              <w:t>Điện thoại : 02803.903.168</w:t>
             </w:r>
           </w:p>
           <w:p>
@@ -385,7 +225,6 @@
           <w:szCs w:val="24"/>
         </w:rPr>
       </w:pPr>
-      <w:proofErr w:type="spellStart"/>
       <w:r>
         <w:rPr>
           <w:rFonts w:ascii="Times New Roman" w:hAnsi="Times New Roman" w:cs="Times New Roman"/>
@@ -394,52 +233,7 @@
           <w:sz w:val="24"/>
           <w:szCs w:val="24"/>
         </w:rPr>
-        <w:t>Số</w:t>
-      </w:r>
-      <w:proofErr w:type="spellEnd"/>
-      <w:r>
-        <w:rPr>
-          <w:rFonts w:ascii="Times New Roman" w:hAnsi="Times New Roman" w:cs="Times New Roman"/>
-          <w:b/>
-          <w:color w:val="0033CC"/>
-          <w:sz w:val="24"/>
-          <w:szCs w:val="24"/>
-        </w:rPr>
-        <w:t xml:space="preserve"> </w:t>
-      </w:r>
-      <w:proofErr w:type="spellStart"/>
-      <w:proofErr w:type="gramStart"/>
-      <w:r>
-        <w:rPr>
-          <w:rFonts w:ascii="Times New Roman" w:hAnsi="Times New Roman" w:cs="Times New Roman"/>
-          <w:b/>
-          <w:color w:val="0033CC"/>
-          <w:sz w:val="24"/>
-          <w:szCs w:val="24"/>
-        </w:rPr>
-        <w:t>Phiếu</w:t>
-      </w:r>
-      <w:proofErr w:type="spellEnd"/>
-      <w:r>
-        <w:rPr>
-          <w:rFonts w:ascii="Times New Roman" w:hAnsi="Times New Roman" w:cs="Times New Roman"/>
-          <w:b/>
-          <w:color w:val="0033CC"/>
-          <w:sz w:val="24"/>
-          <w:szCs w:val="24"/>
-        </w:rPr>
-        <w:t xml:space="preserve"> :</w:t>
-      </w:r>
-      <w:proofErr w:type="gramEnd"/>
-      <w:r>
-        <w:rPr>
-          <w:rFonts w:ascii="Times New Roman" w:hAnsi="Times New Roman" w:cs="Times New Roman"/>
-          <w:b/>
-          <w:color w:val="0033CC"/>
-          <w:sz w:val="24"/>
-          <w:szCs w:val="24"/>
-        </w:rPr>
-        <w:t xml:space="preserve"> </w:t>
+        <w:t xml:space="preserve">Số Phiếu : </w:t>
       </w:r>
       <w:r>
         <w:rPr>
@@ -491,6 +285,87 @@
           <w:szCs w:val="24"/>
         </w:rPr>
         <w:fldChar w:fldCharType="end"/>
+      </w:r>
+      <w:r>
+        <w:rPr>
+          <w:rFonts w:ascii="Times New Roman" w:hAnsi="Times New Roman" w:cs="Times New Roman"/>
+          <w:b/>
+          <w:color w:val="000000" w:themeColor="text1"/>
+          <w:sz w:val="24"/>
+          <w:szCs w:val="24"/>
+        </w:rPr>
+        <w:t xml:space="preserve"> - </w:t>
+      </w:r>
+      <w:r>
+        <w:rPr>
+          <w:rFonts w:ascii="Times New Roman" w:hAnsi="Times New Roman" w:cs="Times New Roman"/>
+          <w:b/>
+          <w:color w:val="0033CC"/>
+          <w:sz w:val="24"/>
+          <w:szCs w:val="24"/>
+        </w:rPr>
+        <w:t xml:space="preserve">Mã BN : </w:t>
+      </w:r>
+      <w:r>
+        <w:rPr>
+          <w:rFonts w:ascii="Times New Roman" w:hAnsi="Times New Roman" w:cs="Times New Roman"/>
+          <w:b/>
+          <w:color w:val="000000" w:themeColor="text1"/>
+          <w:sz w:val="24"/>
+          <w:szCs w:val="24"/>
+        </w:rPr>
+        <w:fldChar w:fldCharType="begin"/>
+      </w:r>
+      <w:r>
+        <w:rPr>
+          <w:rFonts w:ascii="Times New Roman" w:hAnsi="Times New Roman" w:cs="Times New Roman"/>
+          <w:b/>
+          <w:color w:val="000000" w:themeColor="text1"/>
+          <w:sz w:val="24"/>
+          <w:szCs w:val="24"/>
+        </w:rPr>
+        <w:instrText xml:space="preserve"> MERGEFIELD  SickId  \* MERGEFORMAT </w:instrText>
+      </w:r>
+      <w:r>
+        <w:rPr>
+          <w:rFonts w:ascii="Times New Roman" w:hAnsi="Times New Roman" w:cs="Times New Roman"/>
+          <w:b/>
+          <w:color w:val="000000" w:themeColor="text1"/>
+          <w:sz w:val="24"/>
+          <w:szCs w:val="24"/>
+        </w:rPr>
+        <w:fldChar w:fldCharType="separate"/>
+      </w:r>
+      <w:r>
+        <w:rPr>
+          <w:rFonts w:ascii="Times New Roman" w:hAnsi="Times New Roman" w:cs="Times New Roman"/>
+          <w:b/>
+          <w:noProof/>
+          <w:color w:val="000000" w:themeColor="text1"/>
+          <w:sz w:val="24"/>
+          <w:szCs w:val="24"/>
+        </w:rPr>
+        <w:t>«SickId»</w:t>
+      </w:r>
+      <w:r>
+        <w:rPr>
+          <w:rFonts w:ascii="Times New Roman" w:hAnsi="Times New Roman" w:cs="Times New Roman"/>
+          <w:b/>
+          <w:color w:val="000000" w:themeColor="text1"/>
+          <w:sz w:val="24"/>
+          <w:szCs w:val="24"/>
+        </w:rPr>
+        <w:fldChar w:fldCharType="end"/>
+      </w:r>
+      <w:r>
+        <w:rPr>
+          <w:rFonts w:ascii="Times New Roman" w:hAnsi="Times New Roman" w:cs="Times New Roman"/>
+          <w:b/>
+          <w:color w:val="0033CC"/>
+          <w:sz w:val="24"/>
+          <w:szCs w:val="24"/>
+        </w:rPr>
+        <w:t xml:space="preserve"> </w:t>
       </w:r>
     </w:p>
     <w:tbl>
@@ -535,71 +410,15 @@
                 <w:szCs w:val="24"/>
               </w:rPr>
             </w:pPr>
-            <w:proofErr w:type="spellStart"/>
-            <w:r>
-              <w:rPr>
-                <w:rFonts w:ascii="Times New Roman" w:hAnsi="Times New Roman" w:cs="Times New Roman"/>
-                <w:b/>
-                <w:color w:val="0033CC"/>
-                <w:sz w:val="24"/>
-                <w:szCs w:val="24"/>
-              </w:rPr>
-              <w:t>Họ</w:t>
-            </w:r>
-            <w:proofErr w:type="spellEnd"/>
-            <w:r>
-              <w:rPr>
-                <w:rFonts w:ascii="Times New Roman" w:hAnsi="Times New Roman" w:cs="Times New Roman"/>
-                <w:b/>
-                <w:color w:val="0033CC"/>
-                <w:sz w:val="24"/>
-                <w:szCs w:val="24"/>
-              </w:rPr>
-              <w:t xml:space="preserve"> </w:t>
-            </w:r>
-            <w:proofErr w:type="spellStart"/>
-            <w:r>
-              <w:rPr>
-                <w:rFonts w:ascii="Times New Roman" w:hAnsi="Times New Roman" w:cs="Times New Roman"/>
-                <w:b/>
-                <w:color w:val="0033CC"/>
-                <w:sz w:val="24"/>
-                <w:szCs w:val="24"/>
-              </w:rPr>
-              <w:t>và</w:t>
-            </w:r>
-            <w:proofErr w:type="spellEnd"/>
-            <w:r>
-              <w:rPr>
-                <w:rFonts w:ascii="Times New Roman" w:hAnsi="Times New Roman" w:cs="Times New Roman"/>
-                <w:b/>
-                <w:color w:val="0033CC"/>
-                <w:sz w:val="24"/>
-                <w:szCs w:val="24"/>
-              </w:rPr>
-              <w:t xml:space="preserve"> </w:t>
-            </w:r>
-            <w:proofErr w:type="spellStart"/>
-            <w:r>
-              <w:rPr>
-                <w:rFonts w:ascii="Times New Roman" w:hAnsi="Times New Roman" w:cs="Times New Roman"/>
-                <w:b/>
-                <w:color w:val="0033CC"/>
-                <w:sz w:val="24"/>
-                <w:szCs w:val="24"/>
-              </w:rPr>
-              <w:t>tên</w:t>
-            </w:r>
-            <w:proofErr w:type="spellEnd"/>
-            <w:r>
-              <w:rPr>
-                <w:rFonts w:ascii="Times New Roman" w:hAnsi="Times New Roman" w:cs="Times New Roman"/>
-                <w:b/>
-                <w:color w:val="0033CC"/>
-                <w:sz w:val="24"/>
-                <w:szCs w:val="24"/>
-              </w:rPr>
-              <w:t xml:space="preserve"> : </w:t>
+            <w:r>
+              <w:rPr>
+                <w:rFonts w:ascii="Times New Roman" w:hAnsi="Times New Roman" w:cs="Times New Roman"/>
+                <w:b/>
+                <w:color w:val="0033CC"/>
+                <w:sz w:val="24"/>
+                <w:szCs w:val="24"/>
+              </w:rPr>
+              <w:t xml:space="preserve">Họ và tên : </w:t>
             </w:r>
             <w:r>
               <w:rPr>
@@ -652,8 +471,6 @@
               </w:rPr>
               <w:fldChar w:fldCharType="end"/>
             </w:r>
-            <w:bookmarkStart w:id="0" w:name="_GoBack"/>
-            <w:bookmarkEnd w:id="0"/>
           </w:p>
           <w:p>
             <w:pPr>
@@ -665,27 +482,15 @@
                 <w:szCs w:val="24"/>
               </w:rPr>
             </w:pPr>
-            <w:proofErr w:type="spellStart"/>
-            <w:r>
-              <w:rPr>
-                <w:rFonts w:ascii="Times New Roman" w:hAnsi="Times New Roman" w:cs="Times New Roman"/>
-                <w:b/>
-                <w:color w:val="0033CC"/>
-                <w:sz w:val="24"/>
-                <w:szCs w:val="24"/>
-              </w:rPr>
-              <w:t>Tuổi</w:t>
-            </w:r>
-            <w:proofErr w:type="spellEnd"/>
-            <w:r>
-              <w:rPr>
-                <w:rFonts w:ascii="Times New Roman" w:hAnsi="Times New Roman" w:cs="Times New Roman"/>
-                <w:b/>
-                <w:color w:val="0033CC"/>
-                <w:sz w:val="24"/>
-                <w:szCs w:val="24"/>
-              </w:rPr>
-              <w:t xml:space="preserve"> : </w:t>
+            <w:r>
+              <w:rPr>
+                <w:rFonts w:ascii="Times New Roman" w:hAnsi="Times New Roman" w:cs="Times New Roman"/>
+                <w:b/>
+                <w:color w:val="0033CC"/>
+                <w:sz w:val="24"/>
+                <w:szCs w:val="24"/>
+              </w:rPr>
+              <w:t xml:space="preserve">Tuổi : </w:t>
             </w:r>
             <w:r>
               <w:rPr>
@@ -749,49 +554,15 @@
                 <w:szCs w:val="24"/>
               </w:rPr>
             </w:pPr>
-            <w:proofErr w:type="spellStart"/>
-            <w:r>
-              <w:rPr>
-                <w:rFonts w:ascii="Times New Roman" w:hAnsi="Times New Roman" w:cs="Times New Roman"/>
-                <w:b/>
-                <w:color w:val="0033CC"/>
-                <w:sz w:val="24"/>
-                <w:szCs w:val="24"/>
-              </w:rPr>
-              <w:t>Giới</w:t>
-            </w:r>
-            <w:proofErr w:type="spellEnd"/>
-            <w:r>
-              <w:rPr>
-                <w:rFonts w:ascii="Times New Roman" w:hAnsi="Times New Roman" w:cs="Times New Roman"/>
-                <w:b/>
-                <w:color w:val="0033CC"/>
-                <w:sz w:val="24"/>
-                <w:szCs w:val="24"/>
-              </w:rPr>
-              <w:t xml:space="preserve"> </w:t>
-            </w:r>
-            <w:proofErr w:type="spellStart"/>
-            <w:r>
-              <w:rPr>
-                <w:rFonts w:ascii="Times New Roman" w:hAnsi="Times New Roman" w:cs="Times New Roman"/>
-                <w:b/>
-                <w:color w:val="0033CC"/>
-                <w:sz w:val="24"/>
-                <w:szCs w:val="24"/>
-              </w:rPr>
-              <w:t>tính</w:t>
-            </w:r>
-            <w:proofErr w:type="spellEnd"/>
-            <w:r>
-              <w:rPr>
-                <w:rFonts w:ascii="Times New Roman" w:hAnsi="Times New Roman" w:cs="Times New Roman"/>
-                <w:b/>
-                <w:color w:val="0033CC"/>
-                <w:sz w:val="24"/>
-                <w:szCs w:val="24"/>
-              </w:rPr>
-              <w:t xml:space="preserve">: </w:t>
+            <w:r>
+              <w:rPr>
+                <w:rFonts w:ascii="Times New Roman" w:hAnsi="Times New Roman" w:cs="Times New Roman"/>
+                <w:b/>
+                <w:color w:val="0033CC"/>
+                <w:sz w:val="24"/>
+                <w:szCs w:val="24"/>
+              </w:rPr>
+              <w:t xml:space="preserve">Giới tính: </w:t>
             </w:r>
             <w:r>
               <w:rPr>
@@ -860,49 +631,15 @@
                 <w:szCs w:val="24"/>
               </w:rPr>
             </w:pPr>
-            <w:proofErr w:type="spellStart"/>
-            <w:r>
-              <w:rPr>
-                <w:rFonts w:ascii="Times New Roman" w:hAnsi="Times New Roman" w:cs="Times New Roman"/>
-                <w:b/>
-                <w:color w:val="0033CC"/>
-                <w:sz w:val="24"/>
-                <w:szCs w:val="24"/>
-              </w:rPr>
-              <w:t>Điện</w:t>
-            </w:r>
-            <w:proofErr w:type="spellEnd"/>
-            <w:r>
-              <w:rPr>
-                <w:rFonts w:ascii="Times New Roman" w:hAnsi="Times New Roman" w:cs="Times New Roman"/>
-                <w:b/>
-                <w:color w:val="0033CC"/>
-                <w:sz w:val="24"/>
-                <w:szCs w:val="24"/>
-              </w:rPr>
-              <w:t xml:space="preserve"> </w:t>
-            </w:r>
-            <w:proofErr w:type="spellStart"/>
-            <w:r>
-              <w:rPr>
-                <w:rFonts w:ascii="Times New Roman" w:hAnsi="Times New Roman" w:cs="Times New Roman"/>
-                <w:b/>
-                <w:color w:val="0033CC"/>
-                <w:sz w:val="24"/>
-                <w:szCs w:val="24"/>
-              </w:rPr>
-              <w:t>thoại</w:t>
-            </w:r>
-            <w:proofErr w:type="spellEnd"/>
-            <w:r>
-              <w:rPr>
-                <w:rFonts w:ascii="Times New Roman" w:hAnsi="Times New Roman" w:cs="Times New Roman"/>
-                <w:b/>
-                <w:color w:val="0033CC"/>
-                <w:sz w:val="24"/>
-                <w:szCs w:val="24"/>
-              </w:rPr>
-              <w:t xml:space="preserve"> : </w:t>
+            <w:r>
+              <w:rPr>
+                <w:rFonts w:ascii="Times New Roman" w:hAnsi="Times New Roman" w:cs="Times New Roman"/>
+                <w:b/>
+                <w:color w:val="0033CC"/>
+                <w:sz w:val="24"/>
+                <w:szCs w:val="24"/>
+              </w:rPr>
+              <w:t xml:space="preserve">Điện thoại : </w:t>
             </w:r>
             <w:r>
               <w:rPr>
@@ -966,49 +703,15 @@
                 <w:szCs w:val="24"/>
               </w:rPr>
             </w:pPr>
-            <w:proofErr w:type="spellStart"/>
-            <w:r>
-              <w:rPr>
-                <w:rFonts w:ascii="Times New Roman" w:hAnsi="Times New Roman" w:cs="Times New Roman"/>
-                <w:b/>
-                <w:color w:val="0033CC"/>
-                <w:sz w:val="24"/>
-                <w:szCs w:val="24"/>
-              </w:rPr>
-              <w:t>Địa</w:t>
-            </w:r>
-            <w:proofErr w:type="spellEnd"/>
-            <w:r>
-              <w:rPr>
-                <w:rFonts w:ascii="Times New Roman" w:hAnsi="Times New Roman" w:cs="Times New Roman"/>
-                <w:b/>
-                <w:color w:val="0033CC"/>
-                <w:sz w:val="24"/>
-                <w:szCs w:val="24"/>
-              </w:rPr>
-              <w:t xml:space="preserve"> </w:t>
-            </w:r>
-            <w:proofErr w:type="spellStart"/>
-            <w:r>
-              <w:rPr>
-                <w:rFonts w:ascii="Times New Roman" w:hAnsi="Times New Roman" w:cs="Times New Roman"/>
-                <w:b/>
-                <w:color w:val="0033CC"/>
-                <w:sz w:val="24"/>
-                <w:szCs w:val="24"/>
-              </w:rPr>
-              <w:t>chỉ</w:t>
-            </w:r>
-            <w:proofErr w:type="spellEnd"/>
-            <w:r>
-              <w:rPr>
-                <w:rFonts w:ascii="Times New Roman" w:hAnsi="Times New Roman" w:cs="Times New Roman"/>
-                <w:b/>
-                <w:color w:val="0033CC"/>
-                <w:sz w:val="24"/>
-                <w:szCs w:val="24"/>
-              </w:rPr>
-              <w:t xml:space="preserve"> : </w:t>
+            <w:r>
+              <w:rPr>
+                <w:rFonts w:ascii="Times New Roman" w:hAnsi="Times New Roman" w:cs="Times New Roman"/>
+                <w:b/>
+                <w:color w:val="0033CC"/>
+                <w:sz w:val="24"/>
+                <w:szCs w:val="24"/>
+              </w:rPr>
+              <w:t xml:space="preserve">Địa chỉ : </w:t>
             </w:r>
             <w:r>
               <w:rPr>
@@ -1072,49 +775,15 @@
                 <w:szCs w:val="24"/>
               </w:rPr>
             </w:pPr>
-            <w:proofErr w:type="spellStart"/>
-            <w:r>
-              <w:rPr>
-                <w:rFonts w:ascii="Times New Roman" w:hAnsi="Times New Roman" w:cs="Times New Roman"/>
-                <w:b/>
-                <w:color w:val="0033CC"/>
-                <w:sz w:val="24"/>
-                <w:szCs w:val="24"/>
-              </w:rPr>
-              <w:t>Nghề</w:t>
-            </w:r>
-            <w:proofErr w:type="spellEnd"/>
-            <w:r>
-              <w:rPr>
-                <w:rFonts w:ascii="Times New Roman" w:hAnsi="Times New Roman" w:cs="Times New Roman"/>
-                <w:b/>
-                <w:color w:val="0033CC"/>
-                <w:sz w:val="24"/>
-                <w:szCs w:val="24"/>
-              </w:rPr>
-              <w:t xml:space="preserve"> </w:t>
-            </w:r>
-            <w:proofErr w:type="spellStart"/>
-            <w:r>
-              <w:rPr>
-                <w:rFonts w:ascii="Times New Roman" w:hAnsi="Times New Roman" w:cs="Times New Roman"/>
-                <w:b/>
-                <w:color w:val="0033CC"/>
-                <w:sz w:val="24"/>
-                <w:szCs w:val="24"/>
-              </w:rPr>
-              <w:t>nghiệp</w:t>
-            </w:r>
-            <w:proofErr w:type="spellEnd"/>
-            <w:r>
-              <w:rPr>
-                <w:rFonts w:ascii="Times New Roman" w:hAnsi="Times New Roman" w:cs="Times New Roman"/>
-                <w:b/>
-                <w:color w:val="0033CC"/>
-                <w:sz w:val="24"/>
-                <w:szCs w:val="24"/>
-              </w:rPr>
-              <w:t xml:space="preserve"> : </w:t>
+            <w:r>
+              <w:rPr>
+                <w:rFonts w:ascii="Times New Roman" w:hAnsi="Times New Roman" w:cs="Times New Roman"/>
+                <w:b/>
+                <w:color w:val="0033CC"/>
+                <w:sz w:val="24"/>
+                <w:szCs w:val="24"/>
+              </w:rPr>
+              <w:t xml:space="preserve">Nghề nghiệp : </w:t>
             </w:r>
             <w:r>
               <w:rPr>
@@ -1183,27 +852,15 @@
                 <w:szCs w:val="24"/>
               </w:rPr>
             </w:pPr>
-            <w:proofErr w:type="spellStart"/>
-            <w:r>
-              <w:rPr>
-                <w:rFonts w:ascii="Times New Roman" w:hAnsi="Times New Roman" w:cs="Times New Roman"/>
-                <w:b/>
-                <w:color w:val="0033CC"/>
-                <w:sz w:val="24"/>
-                <w:szCs w:val="24"/>
-              </w:rPr>
-              <w:t>Số</w:t>
-            </w:r>
-            <w:proofErr w:type="spellEnd"/>
-            <w:r>
-              <w:rPr>
-                <w:rFonts w:ascii="Times New Roman" w:hAnsi="Times New Roman" w:cs="Times New Roman"/>
-                <w:b/>
-                <w:color w:val="0033CC"/>
-                <w:sz w:val="24"/>
-                <w:szCs w:val="24"/>
-              </w:rPr>
-              <w:t xml:space="preserve"> BHYT : </w:t>
+            <w:r>
+              <w:rPr>
+                <w:rFonts w:ascii="Times New Roman" w:hAnsi="Times New Roman" w:cs="Times New Roman"/>
+                <w:b/>
+                <w:color w:val="0033CC"/>
+                <w:sz w:val="24"/>
+                <w:szCs w:val="24"/>
+              </w:rPr>
+              <w:t xml:space="preserve">Số BHYT : </w:t>
             </w:r>
             <w:r>
               <w:rPr>
@@ -1267,49 +924,15 @@
                 <w:szCs w:val="24"/>
               </w:rPr>
             </w:pPr>
-            <w:proofErr w:type="spellStart"/>
-            <w:r>
-              <w:rPr>
-                <w:rFonts w:ascii="Times New Roman" w:hAnsi="Times New Roman" w:cs="Times New Roman"/>
-                <w:b/>
-                <w:color w:val="0033CC"/>
-                <w:sz w:val="24"/>
-                <w:szCs w:val="24"/>
-              </w:rPr>
-              <w:t>Lý</w:t>
-            </w:r>
-            <w:proofErr w:type="spellEnd"/>
-            <w:r>
-              <w:rPr>
-                <w:rFonts w:ascii="Times New Roman" w:hAnsi="Times New Roman" w:cs="Times New Roman"/>
-                <w:b/>
-                <w:color w:val="0033CC"/>
-                <w:sz w:val="24"/>
-                <w:szCs w:val="24"/>
-              </w:rPr>
-              <w:t xml:space="preserve"> do </w:t>
-            </w:r>
-            <w:proofErr w:type="spellStart"/>
-            <w:r>
-              <w:rPr>
-                <w:rFonts w:ascii="Times New Roman" w:hAnsi="Times New Roman" w:cs="Times New Roman"/>
-                <w:b/>
-                <w:color w:val="0033CC"/>
-                <w:sz w:val="24"/>
-                <w:szCs w:val="24"/>
-              </w:rPr>
-              <w:t>khám</w:t>
-            </w:r>
-            <w:proofErr w:type="spellEnd"/>
-            <w:r>
-              <w:rPr>
-                <w:rFonts w:ascii="Times New Roman" w:hAnsi="Times New Roman" w:cs="Times New Roman"/>
-                <w:b/>
-                <w:color w:val="0033CC"/>
-                <w:sz w:val="24"/>
-                <w:szCs w:val="24"/>
-              </w:rPr>
-              <w:t xml:space="preserve"> : </w:t>
+            <w:r>
+              <w:rPr>
+                <w:rFonts w:ascii="Times New Roman" w:hAnsi="Times New Roman" w:cs="Times New Roman"/>
+                <w:b/>
+                <w:color w:val="0033CC"/>
+                <w:sz w:val="24"/>
+                <w:szCs w:val="24"/>
+              </w:rPr>
+              <w:t xml:space="preserve">Lý do khám : </w:t>
             </w:r>
             <w:r>
               <w:rPr>
@@ -1373,49 +996,15 @@
                 <w:szCs w:val="24"/>
               </w:rPr>
             </w:pPr>
-            <w:proofErr w:type="spellStart"/>
-            <w:r>
-              <w:rPr>
-                <w:rFonts w:ascii="Times New Roman" w:hAnsi="Times New Roman" w:cs="Times New Roman"/>
-                <w:b/>
-                <w:color w:val="0033CC"/>
-                <w:sz w:val="24"/>
-                <w:szCs w:val="24"/>
-              </w:rPr>
-              <w:t>Ngày</w:t>
-            </w:r>
-            <w:proofErr w:type="spellEnd"/>
-            <w:r>
-              <w:rPr>
-                <w:rFonts w:ascii="Times New Roman" w:hAnsi="Times New Roman" w:cs="Times New Roman"/>
-                <w:b/>
-                <w:color w:val="0033CC"/>
-                <w:sz w:val="24"/>
-                <w:szCs w:val="24"/>
-              </w:rPr>
-              <w:t xml:space="preserve"> </w:t>
-            </w:r>
-            <w:proofErr w:type="spellStart"/>
-            <w:r>
-              <w:rPr>
-                <w:rFonts w:ascii="Times New Roman" w:hAnsi="Times New Roman" w:cs="Times New Roman"/>
-                <w:b/>
-                <w:color w:val="0033CC"/>
-                <w:sz w:val="24"/>
-                <w:szCs w:val="24"/>
-              </w:rPr>
-              <w:t>khám</w:t>
-            </w:r>
-            <w:proofErr w:type="spellEnd"/>
-            <w:r>
-              <w:rPr>
-                <w:rFonts w:ascii="Times New Roman" w:hAnsi="Times New Roman" w:cs="Times New Roman"/>
-                <w:b/>
-                <w:color w:val="0033CC"/>
-                <w:sz w:val="24"/>
-                <w:szCs w:val="24"/>
-              </w:rPr>
-              <w:t xml:space="preserve"> :  </w:t>
+            <w:r>
+              <w:rPr>
+                <w:rFonts w:ascii="Times New Roman" w:hAnsi="Times New Roman" w:cs="Times New Roman"/>
+                <w:b/>
+                <w:color w:val="0033CC"/>
+                <w:sz w:val="24"/>
+                <w:szCs w:val="24"/>
+              </w:rPr>
+              <w:t xml:space="preserve">Ngày khám :  </w:t>
             </w:r>
             <w:r>
               <w:rPr>
@@ -1456,7 +1045,7 @@
                 <w:sz w:val="24"/>
                 <w:szCs w:val="24"/>
               </w:rPr>
-              <w:t>«CTime»</w:t>
+              <w:t>«CreateTime»</w:t>
             </w:r>
             <w:r>
               <w:rPr>
@@ -1627,59 +1216,13 @@
                 <w:szCs w:val="24"/>
               </w:rPr>
             </w:pPr>
-            <w:proofErr w:type="spellStart"/>
-            <w:r>
-              <w:rPr>
-                <w:rFonts w:ascii="Times New Roman" w:hAnsi="Times New Roman" w:cs="Times New Roman"/>
-                <w:sz w:val="24"/>
-                <w:szCs w:val="24"/>
-              </w:rPr>
-              <w:t>Hà</w:t>
-            </w:r>
-            <w:proofErr w:type="spellEnd"/>
-            <w:r>
-              <w:rPr>
-                <w:rFonts w:ascii="Times New Roman" w:hAnsi="Times New Roman" w:cs="Times New Roman"/>
-                <w:sz w:val="24"/>
-                <w:szCs w:val="24"/>
-              </w:rPr>
-              <w:t xml:space="preserve"> </w:t>
-            </w:r>
-            <w:proofErr w:type="spellStart"/>
-            <w:r>
-              <w:rPr>
-                <w:rFonts w:ascii="Times New Roman" w:hAnsi="Times New Roman" w:cs="Times New Roman"/>
-                <w:sz w:val="24"/>
-                <w:szCs w:val="24"/>
-              </w:rPr>
-              <w:t>Nội</w:t>
-            </w:r>
-            <w:proofErr w:type="spellEnd"/>
-            <w:r>
-              <w:rPr>
-                <w:rFonts w:ascii="Times New Roman" w:hAnsi="Times New Roman" w:cs="Times New Roman"/>
-                <w:sz w:val="24"/>
-                <w:szCs w:val="24"/>
-              </w:rPr>
-              <w:t xml:space="preserve">, </w:t>
-            </w:r>
-            <w:proofErr w:type="spellStart"/>
-            <w:r>
-              <w:rPr>
-                <w:rFonts w:ascii="Times New Roman" w:hAnsi="Times New Roman" w:cs="Times New Roman"/>
-                <w:sz w:val="24"/>
-                <w:szCs w:val="24"/>
-              </w:rPr>
-              <w:t>ngày</w:t>
-            </w:r>
-            <w:proofErr w:type="spellEnd"/>
-            <w:r>
-              <w:rPr>
-                <w:rFonts w:ascii="Times New Roman" w:hAnsi="Times New Roman" w:cs="Times New Roman"/>
-                <w:sz w:val="24"/>
-                <w:szCs w:val="24"/>
-              </w:rPr>
-              <w:t xml:space="preserve"> </w:t>
+            <w:r>
+              <w:rPr>
+                <w:rFonts w:ascii="Times New Roman" w:hAnsi="Times New Roman" w:cs="Times New Roman"/>
+                <w:sz w:val="24"/>
+                <w:szCs w:val="24"/>
+              </w:rPr>
+              <w:t xml:space="preserve">Hà Nội, ngày </w:t>
             </w:r>
             <w:r>
               <w:rPr>
@@ -1728,25 +1271,7 @@
                 <w:sz w:val="24"/>
                 <w:szCs w:val="24"/>
               </w:rPr>
-              <w:t xml:space="preserve"> </w:t>
-            </w:r>
-            <w:proofErr w:type="spellStart"/>
-            <w:r>
-              <w:rPr>
-                <w:rFonts w:ascii="Times New Roman" w:hAnsi="Times New Roman" w:cs="Times New Roman"/>
-                <w:sz w:val="24"/>
-                <w:szCs w:val="24"/>
-              </w:rPr>
-              <w:t>tháng</w:t>
-            </w:r>
-            <w:proofErr w:type="spellEnd"/>
-            <w:r>
-              <w:rPr>
-                <w:rFonts w:ascii="Times New Roman" w:hAnsi="Times New Roman" w:cs="Times New Roman"/>
-                <w:sz w:val="24"/>
-                <w:szCs w:val="24"/>
-              </w:rPr>
-              <w:t xml:space="preserve"> </w:t>
+              <w:t xml:space="preserve"> tháng </w:t>
             </w:r>
             <w:r>
               <w:rPr>
@@ -1795,25 +1320,7 @@
                 <w:sz w:val="24"/>
                 <w:szCs w:val="24"/>
               </w:rPr>
-              <w:t xml:space="preserve"> </w:t>
-            </w:r>
-            <w:proofErr w:type="spellStart"/>
-            <w:r>
-              <w:rPr>
-                <w:rFonts w:ascii="Times New Roman" w:hAnsi="Times New Roman" w:cs="Times New Roman"/>
-                <w:sz w:val="24"/>
-                <w:szCs w:val="24"/>
-              </w:rPr>
-              <w:t>năm</w:t>
-            </w:r>
-            <w:proofErr w:type="spellEnd"/>
-            <w:r>
-              <w:rPr>
-                <w:rFonts w:ascii="Times New Roman" w:hAnsi="Times New Roman" w:cs="Times New Roman"/>
-                <w:sz w:val="24"/>
-                <w:szCs w:val="24"/>
-              </w:rPr>
-              <w:t xml:space="preserve"> </w:t>
+              <w:t xml:space="preserve"> năm </w:t>
             </w:r>
             <w:r>
               <w:rPr>
@@ -1866,34 +1373,14 @@
                 <w:szCs w:val="24"/>
               </w:rPr>
             </w:pPr>
-            <w:proofErr w:type="spellStart"/>
-            <w:r>
-              <w:rPr>
-                <w:rFonts w:ascii="Times New Roman" w:hAnsi="Times New Roman" w:cs="Times New Roman"/>
-                <w:sz w:val="24"/>
-                <w:szCs w:val="24"/>
-              </w:rPr>
-              <w:t>Bác</w:t>
-            </w:r>
-            <w:proofErr w:type="spellEnd"/>
-            <w:r>
-              <w:rPr>
-                <w:rFonts w:ascii="Times New Roman" w:hAnsi="Times New Roman" w:cs="Times New Roman"/>
-                <w:sz w:val="24"/>
-                <w:szCs w:val="24"/>
-              </w:rPr>
-              <w:t xml:space="preserve"> </w:t>
-            </w:r>
-            <w:proofErr w:type="spellStart"/>
-            <w:r>
-              <w:rPr>
-                <w:rFonts w:ascii="Times New Roman" w:hAnsi="Times New Roman" w:cs="Times New Roman"/>
-                <w:sz w:val="24"/>
-                <w:szCs w:val="24"/>
-              </w:rPr>
-              <w:t>sĩ</w:t>
-            </w:r>
-            <w:proofErr w:type="spellEnd"/>
+            <w:r>
+              <w:rPr>
+                <w:rFonts w:ascii="Times New Roman" w:hAnsi="Times New Roman" w:cs="Times New Roman"/>
+                <w:sz w:val="24"/>
+                <w:szCs w:val="24"/>
+              </w:rPr>
+              <w:t>Bác sĩ</w:t>
+            </w:r>
           </w:p>
           <w:p>
             <w:pPr>
@@ -2921,7 +2408,7 @@
 </file>
 
 <file path=customXml/itemProps1.xml><?xml version="1.0" encoding="utf-8"?>
-<ds:datastoreItem xmlns:ds="http://schemas.openxmlformats.org/officeDocument/2006/customXml" ds:itemID="{69DBC292-8214-4C3E-8239-861EE5A35D8B}">
+<ds:datastoreItem xmlns:ds="http://schemas.openxmlformats.org/officeDocument/2006/customXml" ds:itemID="{DA0380A9-02CF-4139-8D8F-C3DB574751AB}">
   <ds:schemaRefs>
     <ds:schemaRef ds:uri="http://schemas.openxmlformats.org/officeDocument/2006/bibliography"/>
   </ds:schemaRefs>

</xml_diff>